<commit_message>
Adding Grantt Chart as part of the document
</commit_message>
<xml_diff>
--- a/Documentation/2_RequirementsSpecifications/CS619 SRS mc160401611.docx
+++ b/Documentation/2_RequirementsSpecifications/CS619 SRS mc160401611.docx
@@ -689,6 +689,14 @@
                 <w:szCs w:val="24"/>
               </w:rPr>
             </w:pPr>
+            <w:r>
+              <w:rPr>
+                <w:bCs/>
+                <w:sz w:val="24"/>
+                <w:szCs w:val="24"/>
+              </w:rPr>
+              <w:t>29/11/2017</w:t>
+            </w:r>
           </w:p>
         </w:tc>
         <w:tc>
@@ -710,6 +718,14 @@
                 <w:szCs w:val="24"/>
               </w:rPr>
             </w:pPr>
+            <w:r>
+              <w:rPr>
+                <w:bCs/>
+                <w:sz w:val="24"/>
+                <w:szCs w:val="24"/>
+              </w:rPr>
+              <w:t>1.1</w:t>
+            </w:r>
           </w:p>
         </w:tc>
         <w:tc>
@@ -732,6 +748,32 @@
                 <w:szCs w:val="24"/>
               </w:rPr>
             </w:pPr>
+            <w:r>
+              <w:rPr>
+                <w:bCs/>
+                <w:sz w:val="24"/>
+                <w:szCs w:val="24"/>
+              </w:rPr>
+              <w:t xml:space="preserve">Adding </w:t>
+            </w:r>
+            <w:proofErr w:type="spellStart"/>
+            <w:r>
+              <w:rPr>
+                <w:bCs/>
+                <w:sz w:val="24"/>
+                <w:szCs w:val="24"/>
+              </w:rPr>
+              <w:t>Grantt</w:t>
+            </w:r>
+            <w:proofErr w:type="spellEnd"/>
+            <w:r>
+              <w:rPr>
+                <w:bCs/>
+                <w:sz w:val="24"/>
+                <w:szCs w:val="24"/>
+              </w:rPr>
+              <w:t xml:space="preserve"> graph</w:t>
+            </w:r>
           </w:p>
         </w:tc>
         <w:tc>
@@ -4178,13 +4220,7 @@
         <w:pStyle w:val="Heading2"/>
       </w:pPr>
       <w:r>
-        <w:t>Use-Case#</w:t>
-      </w:r>
-      <w:r>
-        <w:t>5</w:t>
-      </w:r>
-      <w:r>
-        <w:t xml:space="preserve">: </w:t>
+        <w:t xml:space="preserve">Use-Case#5: </w:t>
       </w:r>
       <w:r>
         <w:t>Scrap Content from News Portal</w:t>
@@ -4501,8 +4537,6 @@
         <w:pStyle w:val="Heading1"/>
       </w:pPr>
       <w:bookmarkStart w:id="11" w:name="_Toc499405489"/>
-      <w:bookmarkStart w:id="12" w:name="_GoBack"/>
-      <w:bookmarkEnd w:id="12"/>
       <w:r>
         <w:t>Adopted Methodology</w:t>
       </w:r>
@@ -4523,11 +4557,11 @@
       <w:pPr>
         <w:pStyle w:val="Heading2"/>
       </w:pPr>
-      <w:bookmarkStart w:id="13" w:name="_Toc499405490"/>
+      <w:bookmarkStart w:id="12" w:name="_Toc499405490"/>
       <w:r>
         <w:t>Overview of the Agile Methodology</w:t>
       </w:r>
-      <w:bookmarkEnd w:id="13"/>
+      <w:bookmarkEnd w:id="12"/>
     </w:p>
     <w:p>
       <w:r>
@@ -4697,11 +4731,11 @@
       <w:pPr>
         <w:pStyle w:val="Heading2"/>
       </w:pPr>
-      <w:bookmarkStart w:id="14" w:name="_Toc499405491"/>
+      <w:bookmarkStart w:id="13" w:name="_Toc499405491"/>
       <w:r>
         <w:t>Agile Methodology Application on the Project</w:t>
       </w:r>
-      <w:bookmarkEnd w:id="14"/>
+      <w:bookmarkEnd w:id="13"/>
     </w:p>
     <w:p>
       <w:r>
@@ -4712,11 +4746,11 @@
       <w:pPr>
         <w:pStyle w:val="Heading3"/>
       </w:pPr>
-      <w:bookmarkStart w:id="15" w:name="_Toc499405492"/>
+      <w:bookmarkStart w:id="14" w:name="_Toc499405492"/>
       <w:r>
         <w:t>Content Repository</w:t>
       </w:r>
-      <w:bookmarkEnd w:id="15"/>
+      <w:bookmarkEnd w:id="14"/>
     </w:p>
     <w:p>
       <w:r>
@@ -4727,11 +4761,12 @@
       <w:pPr>
         <w:pStyle w:val="Heading3"/>
       </w:pPr>
-      <w:bookmarkStart w:id="16" w:name="_Toc499405493"/>
+      <w:bookmarkStart w:id="15" w:name="_Toc499405493"/>
       <w:r>
+        <w:lastRenderedPageBreak/>
         <w:t>Content Scrapping Module</w:t>
       </w:r>
-      <w:bookmarkEnd w:id="16"/>
+      <w:bookmarkEnd w:id="15"/>
     </w:p>
     <w:p>
       <w:r>
@@ -4748,12 +4783,11 @@
       <w:pPr>
         <w:pStyle w:val="Heading3"/>
       </w:pPr>
-      <w:bookmarkStart w:id="17" w:name="_Toc499405494"/>
+      <w:bookmarkStart w:id="16" w:name="_Toc499405494"/>
       <w:r>
-        <w:lastRenderedPageBreak/>
         <w:t>API Gateway</w:t>
       </w:r>
-      <w:bookmarkEnd w:id="17"/>
+      <w:bookmarkEnd w:id="16"/>
     </w:p>
     <w:p>
       <w:r>
@@ -4764,11 +4798,11 @@
       <w:pPr>
         <w:pStyle w:val="Heading3"/>
       </w:pPr>
-      <w:bookmarkStart w:id="18" w:name="_Toc499405495"/>
+      <w:bookmarkStart w:id="17" w:name="_Toc499405495"/>
       <w:r>
         <w:t>Mobile App for Displaying News Content</w:t>
       </w:r>
-      <w:bookmarkEnd w:id="18"/>
+      <w:bookmarkEnd w:id="17"/>
     </w:p>
     <w:p>
       <w:r>
@@ -4792,15 +4826,18 @@
       <w:pPr>
         <w:pStyle w:val="Heading1"/>
       </w:pPr>
-      <w:bookmarkStart w:id="19" w:name="_Toc499405496"/>
+      <w:bookmarkStart w:id="18" w:name="_Toc499405496"/>
       <w:r>
         <w:lastRenderedPageBreak/>
         <w:t>Work Plan</w:t>
       </w:r>
-      <w:bookmarkEnd w:id="19"/>
+      <w:bookmarkEnd w:id="18"/>
     </w:p>
     <w:p/>
     <w:p>
+      <w:pPr>
+        <w:bidi/>
+      </w:pPr>
       <w:r>
         <w:rPr>
           <w:noProof/>
@@ -4911,36 +4948,198 @@
         </w:drawing>
       </w:r>
     </w:p>
-    <w:p/>
+    <w:p>
+      <w:pPr>
+        <w:bidi/>
+      </w:pPr>
+    </w:p>
     <w:p>
       <w:r>
-        <w:object w:dxaOrig="1534" w:dyaOrig="997">
-          <v:shapetype id="_x0000_t75" coordsize="21600,21600" o:spt="75" o:preferrelative="t" path="m@4@5l@4@11@9@11@9@5xe" filled="f" stroked="f">
-            <v:stroke joinstyle="miter"/>
-            <v:formulas>
-              <v:f eqn="if lineDrawn pixelLineWidth 0"/>
-              <v:f eqn="sum @0 1 0"/>
-              <v:f eqn="sum 0 0 @1"/>
-              <v:f eqn="prod @2 1 2"/>
-              <v:f eqn="prod @3 21600 pixelWidth"/>
-              <v:f eqn="prod @3 21600 pixelHeight"/>
-              <v:f eqn="sum @0 0 1"/>
-              <v:f eqn="prod @6 1 2"/>
-              <v:f eqn="prod @7 21600 pixelWidth"/>
-              <v:f eqn="sum @8 21600 0"/>
-              <v:f eqn="prod @7 21600 pixelHeight"/>
-              <v:f eqn="sum @10 21600 0"/>
-            </v:formulas>
-            <v:path o:extrusionok="f" gradientshapeok="t" o:connecttype="rect"/>
-            <o:lock v:ext="edit" aspectratio="t"/>
-          </v:shapetype>
-          <v:shape id="_x0000_i1025" type="#_x0000_t75" style="width:76.5pt;height:49.5pt" o:ole="">
-            <v:imagedata r:id="rId19" o:title=""/>
-          </v:shape>
-          <o:OLEObject Type="Embed" ProgID="AcroExch.Document.DC" ShapeID="_x0000_i1025" DrawAspect="Icon" ObjectID="_1573154996" r:id="rId20"/>
-        </w:object>
+        <w:br w:type="page"/>
       </w:r>
     </w:p>
+    <w:p>
+      <w:pPr>
+        <w:bidi/>
+      </w:pPr>
+      <w:r>
+        <w:rPr>
+          <w:rFonts w:cs="Arial"/>
+          <w:noProof/>
+          <w:rtl/>
+        </w:rPr>
+        <w:lastRenderedPageBreak/>
+        <w:drawing>
+          <wp:inline distT="0" distB="0" distL="0" distR="0">
+            <wp:extent cx="5943600" cy="4488394"/>
+            <wp:effectExtent l="0" t="0" r="0" b="7620"/>
+            <wp:docPr id="3" name="Picture 3"/>
+            <wp:cNvGraphicFramePr>
+              <a:graphicFrameLocks xmlns:a="http://schemas.openxmlformats.org/drawingml/2006/main" noChangeAspect="1"/>
+            </wp:cNvGraphicFramePr>
+            <a:graphic xmlns:a="http://schemas.openxmlformats.org/drawingml/2006/main">
+              <a:graphicData uri="http://schemas.openxmlformats.org/drawingml/2006/picture">
+                <pic:pic xmlns:pic="http://schemas.openxmlformats.org/drawingml/2006/picture">
+                  <pic:nvPicPr>
+                    <pic:cNvPr id="0" name="Picture 7"/>
+                    <pic:cNvPicPr>
+                      <a:picLocks noChangeAspect="1" noChangeArrowheads="1"/>
+                    </pic:cNvPicPr>
+                  </pic:nvPicPr>
+                  <pic:blipFill>
+                    <a:blip r:embed="rId19">
+                      <a:extLst>
+                        <a:ext uri="{28A0092B-C50C-407E-A947-70E740481C1C}">
+                          <a14:useLocalDpi xmlns:a14="http://schemas.microsoft.com/office/drawing/2010/main" val="0"/>
+                        </a:ext>
+                      </a:extLst>
+                    </a:blip>
+                    <a:srcRect/>
+                    <a:stretch>
+                      <a:fillRect/>
+                    </a:stretch>
+                  </pic:blipFill>
+                  <pic:spPr bwMode="auto">
+                    <a:xfrm>
+                      <a:off x="0" y="0"/>
+                      <a:ext cx="5943600" cy="4488394"/>
+                    </a:xfrm>
+                    <a:prstGeom prst="rect">
+                      <a:avLst/>
+                    </a:prstGeom>
+                    <a:noFill/>
+                    <a:ln>
+                      <a:noFill/>
+                    </a:ln>
+                  </pic:spPr>
+                </pic:pic>
+              </a:graphicData>
+            </a:graphic>
+          </wp:inline>
+        </w:drawing>
+      </w:r>
+      <w:r>
+        <w:rPr>
+          <w:rFonts w:cs="Arial"/>
+          <w:noProof/>
+          <w:rtl/>
+        </w:rPr>
+        <w:lastRenderedPageBreak/>
+        <w:drawing>
+          <wp:inline distT="0" distB="0" distL="0" distR="0">
+            <wp:extent cx="5943600" cy="4462877"/>
+            <wp:effectExtent l="0" t="0" r="0" b="0"/>
+            <wp:docPr id="6" name="Picture 6"/>
+            <wp:cNvGraphicFramePr>
+              <a:graphicFrameLocks xmlns:a="http://schemas.openxmlformats.org/drawingml/2006/main" noChangeAspect="1"/>
+            </wp:cNvGraphicFramePr>
+            <a:graphic xmlns:a="http://schemas.openxmlformats.org/drawingml/2006/main">
+              <a:graphicData uri="http://schemas.openxmlformats.org/drawingml/2006/picture">
+                <pic:pic xmlns:pic="http://schemas.openxmlformats.org/drawingml/2006/picture">
+                  <pic:nvPicPr>
+                    <pic:cNvPr id="0" name="Picture 8"/>
+                    <pic:cNvPicPr>
+                      <a:picLocks noChangeAspect="1" noChangeArrowheads="1"/>
+                    </pic:cNvPicPr>
+                  </pic:nvPicPr>
+                  <pic:blipFill>
+                    <a:blip r:embed="rId20">
+                      <a:extLst>
+                        <a:ext uri="{28A0092B-C50C-407E-A947-70E740481C1C}">
+                          <a14:useLocalDpi xmlns:a14="http://schemas.microsoft.com/office/drawing/2010/main" val="0"/>
+                        </a:ext>
+                      </a:extLst>
+                    </a:blip>
+                    <a:srcRect/>
+                    <a:stretch>
+                      <a:fillRect/>
+                    </a:stretch>
+                  </pic:blipFill>
+                  <pic:spPr bwMode="auto">
+                    <a:xfrm>
+                      <a:off x="0" y="0"/>
+                      <a:ext cx="5943600" cy="4462877"/>
+                    </a:xfrm>
+                    <a:prstGeom prst="rect">
+                      <a:avLst/>
+                    </a:prstGeom>
+                    <a:noFill/>
+                    <a:ln>
+                      <a:noFill/>
+                    </a:ln>
+                  </pic:spPr>
+                </pic:pic>
+              </a:graphicData>
+            </a:graphic>
+          </wp:inline>
+        </w:drawing>
+      </w:r>
+    </w:p>
+    <w:p>
+      <w:pPr>
+        <w:bidi/>
+      </w:pPr>
+      <w:r>
+        <w:rPr>
+          <w:rFonts w:cs="Arial"/>
+          <w:noProof/>
+          <w:rtl/>
+        </w:rPr>
+        <w:lastRenderedPageBreak/>
+        <w:drawing>
+          <wp:inline distT="0" distB="0" distL="0" distR="0">
+            <wp:extent cx="5943600" cy="4488394"/>
+            <wp:effectExtent l="0" t="0" r="0" b="7620"/>
+            <wp:docPr id="8" name="Picture 8"/>
+            <wp:cNvGraphicFramePr>
+              <a:graphicFrameLocks xmlns:a="http://schemas.openxmlformats.org/drawingml/2006/main" noChangeAspect="1"/>
+            </wp:cNvGraphicFramePr>
+            <a:graphic xmlns:a="http://schemas.openxmlformats.org/drawingml/2006/main">
+              <a:graphicData uri="http://schemas.openxmlformats.org/drawingml/2006/picture">
+                <pic:pic xmlns:pic="http://schemas.openxmlformats.org/drawingml/2006/picture">
+                  <pic:nvPicPr>
+                    <pic:cNvPr id="0" name="Picture 9"/>
+                    <pic:cNvPicPr>
+                      <a:picLocks noChangeAspect="1" noChangeArrowheads="1"/>
+                    </pic:cNvPicPr>
+                  </pic:nvPicPr>
+                  <pic:blipFill>
+                    <a:blip r:embed="rId21">
+                      <a:extLst>
+                        <a:ext uri="{28A0092B-C50C-407E-A947-70E740481C1C}">
+                          <a14:useLocalDpi xmlns:a14="http://schemas.microsoft.com/office/drawing/2010/main" val="0"/>
+                        </a:ext>
+                      </a:extLst>
+                    </a:blip>
+                    <a:srcRect/>
+                    <a:stretch>
+                      <a:fillRect/>
+                    </a:stretch>
+                  </pic:blipFill>
+                  <pic:spPr bwMode="auto">
+                    <a:xfrm>
+                      <a:off x="0" y="0"/>
+                      <a:ext cx="5943600" cy="4488394"/>
+                    </a:xfrm>
+                    <a:prstGeom prst="rect">
+                      <a:avLst/>
+                    </a:prstGeom>
+                    <a:noFill/>
+                    <a:ln>
+                      <a:noFill/>
+                    </a:ln>
+                  </pic:spPr>
+                </pic:pic>
+              </a:graphicData>
+            </a:graphic>
+          </wp:inline>
+        </w:drawing>
+      </w:r>
+      <w:bookmarkStart w:id="19" w:name="_GoBack"/>
+      <w:bookmarkEnd w:id="19"/>
+    </w:p>
+    <w:p/>
+    <w:p/>
     <w:p/>
     <w:p/>
     <w:sectPr>
@@ -4965,6 +5164,7 @@
         <w:separator/>
       </w:r>
     </w:p>
+    <w:p/>
   </w:endnote>
   <w:endnote w:type="continuationSeparator" w:id="0">
     <w:p>
@@ -4975,6 +5175,7 @@
         <w:continuationSeparator/>
       </w:r>
     </w:p>
+    <w:p/>
   </w:endnote>
 </w:endnotes>
 </file>
@@ -5068,6 +5269,7 @@
         <w:separator/>
       </w:r>
     </w:p>
+    <w:p/>
   </w:footnote>
   <w:footnote w:type="continuationSeparator" w:id="0">
     <w:p>
@@ -5078,6 +5280,7 @@
         <w:continuationSeparator/>
       </w:r>
     </w:p>
+    <w:p/>
   </w:footnote>
   <w:footnote w:id="1">
     <w:p>
@@ -5094,7 +5297,15 @@
         <w:t xml:space="preserve"> </w:t>
       </w:r>
       <w:r>
-        <w:t xml:space="preserve">Part of it’s content is extracted from </w:t>
+        <w:t xml:space="preserve">Part of </w:t>
+      </w:r>
+      <w:proofErr w:type="spellStart"/>
+      <w:r>
+        <w:t>it’s</w:t>
+      </w:r>
+      <w:proofErr w:type="spellEnd"/>
+      <w:r>
+        <w:t xml:space="preserve"> content is extracted from </w:t>
       </w:r>
       <w:hyperlink r:id="rId1" w:history="1">
         <w:r>
@@ -11690,7 +11901,7 @@
 </file>
 
 <file path=customXml/itemProps1.xml><?xml version="1.0" encoding="utf-8"?>
-<ds:datastoreItem xmlns:ds="http://schemas.openxmlformats.org/officeDocument/2006/customXml" ds:itemID="{5CF5C1BA-209F-4667-B9DB-830D845E627C}">
+<ds:datastoreItem xmlns:ds="http://schemas.openxmlformats.org/officeDocument/2006/customXml" ds:itemID="{681A674F-7CE6-4686-A492-09D59396A297}">
   <ds:schemaRefs>
     <ds:schemaRef ds:uri="http://schemas.openxmlformats.org/officeDocument/2006/bibliography"/>
   </ds:schemaRefs>

</xml_diff>